<commit_message>
finished 4 & 5 STP labs
Former-commit-id: f9482e67ee3f9d56ebd2ab2f5b62d885c8c8290b
</commit_message>
<xml_diff>
--- a/STP_04_ADT_TFrac/Отчет по СТП 1 простая дробь.docx
+++ b/STP_04_ADT_TFrac/Отчет по СТП 1 простая дробь.docx
@@ -8,7 +8,12 @@
         <w:jc w:val="center"/>
       </w:pPr>
       <w:r>
-        <w:t>Федеральное государственное бюджетное образовательное учреждение высшего образования</w:t>
+        <w:t xml:space="preserve">Федеральное государственное бюджетное образовательное учреждение высшего </w:t>
+      </w:r>
+      <w:bookmarkStart w:id="0" w:name="_GoBack"/>
+      <w:bookmarkEnd w:id="0"/>
+      <w:r>
+        <w:t>образования</w:t>
       </w:r>
     </w:p>
     <w:p>
@@ -327,8 +332,8 @@
         <w:jc w:val="center"/>
       </w:pPr>
     </w:p>
-    <w:bookmarkStart w:id="0" w:name="_b7pv1zgmvzwl" w:colFirst="0" w:colLast="0" w:displacedByCustomXml="next"/>
-    <w:bookmarkEnd w:id="0" w:displacedByCustomXml="next"/>
+    <w:bookmarkStart w:id="1" w:name="_b7pv1zgmvzwl" w:colFirst="0" w:colLast="0" w:displacedByCustomXml="next"/>
+    <w:bookmarkEnd w:id="1" w:displacedByCustomXml="next"/>
     <w:sdt>
       <w:sdtPr>
         <w:rPr>
@@ -384,7 +389,7 @@
           <w:r>
             <w:fldChar w:fldCharType="separate"/>
           </w:r>
-          <w:hyperlink w:anchor="_Toc53428555" w:history="1">
+          <w:hyperlink w:anchor="_Toc53476475" w:history="1">
             <w:r>
               <w:rPr>
                 <w:rStyle w:val="a7"/>
@@ -413,7 +418,7 @@
                 <w:noProof/>
                 <w:webHidden/>
               </w:rPr>
-              <w:instrText xml:space="preserve"> PAGEREF _Toc53428555 \h </w:instrText>
+              <w:instrText xml:space="preserve"> PAGEREF _Toc53476475 \h </w:instrText>
             </w:r>
             <w:r>
               <w:rPr>
@@ -458,7 +463,7 @@
               <w:lang w:val="ru-RU"/>
             </w:rPr>
           </w:pPr>
-          <w:hyperlink w:anchor="_Toc53428556" w:history="1">
+          <w:hyperlink w:anchor="_Toc53476476" w:history="1">
             <w:r>
               <w:rPr>
                 <w:rStyle w:val="a7"/>
@@ -487,7 +492,7 @@
                 <w:noProof/>
                 <w:webHidden/>
               </w:rPr>
-              <w:instrText xml:space="preserve"> PAGEREF _Toc53428556 \h </w:instrText>
+              <w:instrText xml:space="preserve"> PAGEREF _Toc53476476 \h </w:instrText>
             </w:r>
             <w:r>
               <w:rPr>
@@ -532,7 +537,7 @@
               <w:lang w:val="ru-RU"/>
             </w:rPr>
           </w:pPr>
-          <w:hyperlink w:anchor="_Toc53428557" w:history="1">
+          <w:hyperlink w:anchor="_Toc53476477" w:history="1">
             <w:r>
               <w:rPr>
                 <w:rStyle w:val="a7"/>
@@ -560,7 +565,7 @@
                 <w:noProof/>
                 <w:webHidden/>
               </w:rPr>
-              <w:instrText xml:space="preserve"> PAGEREF _Toc53428557 \h </w:instrText>
+              <w:instrText xml:space="preserve"> PAGEREF _Toc53476477 \h </w:instrText>
             </w:r>
             <w:r>
               <w:rPr>
@@ -580,7 +585,7 @@
                 <w:noProof/>
                 <w:webHidden/>
               </w:rPr>
-              <w:t>5</w:t>
+              <w:t>4</w:t>
             </w:r>
             <w:r>
               <w:rPr>
@@ -605,7 +610,7 @@
               <w:lang w:val="ru-RU"/>
             </w:rPr>
           </w:pPr>
-          <w:hyperlink w:anchor="_Toc53428558" w:history="1">
+          <w:hyperlink w:anchor="_Toc53476478" w:history="1">
             <w:r>
               <w:rPr>
                 <w:rStyle w:val="a7"/>
@@ -633,7 +638,7 @@
                 <w:noProof/>
                 <w:webHidden/>
               </w:rPr>
-              <w:instrText xml:space="preserve"> PAGEREF _Toc53428558 \h </w:instrText>
+              <w:instrText xml:space="preserve"> PAGEREF _Toc53476478 \h </w:instrText>
             </w:r>
             <w:r>
               <w:rPr>
@@ -653,7 +658,7 @@
                 <w:noProof/>
                 <w:webHidden/>
               </w:rPr>
-              <w:t>5</w:t>
+              <w:t>4</w:t>
             </w:r>
             <w:r>
               <w:rPr>
@@ -678,7 +683,7 @@
               <w:lang w:val="ru-RU"/>
             </w:rPr>
           </w:pPr>
-          <w:hyperlink w:anchor="_Toc53428559" w:history="1">
+          <w:hyperlink w:anchor="_Toc53476479" w:history="1">
             <w:r>
               <w:rPr>
                 <w:rStyle w:val="a7"/>
@@ -705,7 +710,7 @@
                 <w:noProof/>
                 <w:webHidden/>
               </w:rPr>
-              <w:instrText xml:space="preserve"> PAGEREF _Toc53428559 \h </w:instrText>
+              <w:instrText xml:space="preserve"> PAGEREF _Toc53476479 \h </w:instrText>
             </w:r>
             <w:r>
               <w:rPr>
@@ -725,7 +730,7 @@
                 <w:noProof/>
                 <w:webHidden/>
               </w:rPr>
-              <w:t>7</w:t>
+              <w:t>6</w:t>
             </w:r>
             <w:r>
               <w:rPr>
@@ -750,7 +755,7 @@
               <w:lang w:val="ru-RU"/>
             </w:rPr>
           </w:pPr>
-          <w:hyperlink w:anchor="_Toc53428560" w:history="1">
+          <w:hyperlink w:anchor="_Toc53476480" w:history="1">
             <w:r>
               <w:rPr>
                 <w:rStyle w:val="a7"/>
@@ -793,7 +798,7 @@
                 <w:noProof/>
                 <w:webHidden/>
               </w:rPr>
-              <w:instrText xml:space="preserve"> PAGEREF _Toc53428560 \h </w:instrText>
+              <w:instrText xml:space="preserve"> PAGEREF _Toc53476480 \h </w:instrText>
             </w:r>
             <w:r>
               <w:rPr>
@@ -813,7 +818,7 @@
                 <w:noProof/>
                 <w:webHidden/>
               </w:rPr>
-              <w:t>7</w:t>
+              <w:t>6</w:t>
             </w:r>
             <w:r>
               <w:rPr>
@@ -838,7 +843,7 @@
               <w:lang w:val="ru-RU"/>
             </w:rPr>
           </w:pPr>
-          <w:hyperlink w:anchor="_Toc53428561" w:history="1">
+          <w:hyperlink w:anchor="_Toc53476481" w:history="1">
             <w:r>
               <w:rPr>
                 <w:rStyle w:val="a7"/>
@@ -873,7 +878,7 @@
                 <w:noProof/>
                 <w:webHidden/>
               </w:rPr>
-              <w:instrText xml:space="preserve"> PAGEREF _Toc53428561 \h </w:instrText>
+              <w:instrText xml:space="preserve"> PAGEREF _Toc53476481 \h </w:instrText>
             </w:r>
             <w:r>
               <w:rPr>
@@ -893,7 +898,7 @@
                 <w:noProof/>
                 <w:webHidden/>
               </w:rPr>
-              <w:t>13</w:t>
+              <w:t>12</w:t>
             </w:r>
             <w:r>
               <w:rPr>
@@ -928,9 +933,7 @@
           <w:lang w:val="ru-RU"/>
         </w:rPr>
       </w:pPr>
-      <w:bookmarkStart w:id="1" w:name="_Toc53428555"/>
-      <w:bookmarkStart w:id="2" w:name="_GoBack"/>
-      <w:bookmarkEnd w:id="2"/>
+      <w:bookmarkStart w:id="2" w:name="_Toc53476475"/>
       <w:r>
         <w:rPr>
           <w:rFonts w:ascii="Times New Roman" w:hAnsi="Times New Roman" w:cs="Times New Roman"/>
@@ -940,7 +943,7 @@
         </w:rPr>
         <w:t>ЗАДАНИЕ</w:t>
       </w:r>
-      <w:bookmarkEnd w:id="1"/>
+      <w:bookmarkEnd w:id="2"/>
     </w:p>
     <w:p>
       <w:pPr>
@@ -995,7 +998,7 @@
           <w:lang w:val="ru-RU"/>
         </w:rPr>
       </w:pPr>
-      <w:bookmarkStart w:id="3" w:name="_Toc53428556"/>
+      <w:bookmarkStart w:id="3" w:name="_Toc53476476"/>
       <w:r>
         <w:rPr>
           <w:rFonts w:ascii="Times New Roman" w:hAnsi="Times New Roman" w:cs="Times New Roman"/>
@@ -1113,71 +1116,71 @@
           <w:szCs w:val="28"/>
           <w:lang w:val="en-US"/>
         </w:rPr>
-        <w:t xml:space="preserve"> </w:t>
-      </w:r>
-      <w:r>
+        <w:t xml:space="preserve"> f = new TFrac("10/11");</w:t>
+      </w:r>
+    </w:p>
+    <w:p>
+      <w:pPr>
+        <w:spacing w:line="360" w:lineRule="auto"/>
+        <w:ind w:firstLine="851"/>
         <w:rPr>
           <w:rFonts w:ascii="Times New Roman" w:hAnsi="Times New Roman"/>
           <w:sz w:val="28"/>
           <w:szCs w:val="28"/>
           <w:lang w:val="en-US"/>
         </w:rPr>
-        <w:t>f = new TFrac("10/11");</w:t>
-      </w:r>
-    </w:p>
-    <w:p>
-      <w:pPr>
-        <w:spacing w:line="360" w:lineRule="auto"/>
-        <w:ind w:firstLine="851"/>
+      </w:pPr>
+      <w:r>
         <w:rPr>
           <w:rFonts w:ascii="Times New Roman" w:hAnsi="Times New Roman"/>
           <w:sz w:val="28"/>
           <w:szCs w:val="28"/>
           <w:lang w:val="en-US"/>
         </w:rPr>
-      </w:pPr>
-      <w:r>
+        <w:t xml:space="preserve">                str = f.aStr;</w:t>
+      </w:r>
+    </w:p>
+    <w:p>
+      <w:pPr>
+        <w:spacing w:line="360" w:lineRule="auto"/>
+        <w:ind w:firstLine="851"/>
         <w:rPr>
           <w:rFonts w:ascii="Times New Roman" w:hAnsi="Times New Roman"/>
           <w:sz w:val="28"/>
           <w:szCs w:val="28"/>
-          <w:lang w:val="en-US"/>
-        </w:rPr>
-        <w:t xml:space="preserve">                str = f.aStr;</w:t>
-      </w:r>
-    </w:p>
-    <w:p>
-      <w:pPr>
-        <w:spacing w:line="360" w:lineRule="auto"/>
-        <w:ind w:firstLine="851"/>
+          <w:lang w:val="ru-RU"/>
+        </w:rPr>
+      </w:pPr>
+      <w:r>
         <w:rPr>
           <w:rFonts w:ascii="Times New Roman" w:hAnsi="Times New Roman"/>
           <w:sz w:val="28"/>
           <w:szCs w:val="28"/>
           <w:lang w:val="ru-RU"/>
         </w:rPr>
-      </w:pPr>
-      <w:r>
+        <w:t>, убеждаюсь, что строковое представление числителя появляется после инициализации.</w:t>
+      </w:r>
+    </w:p>
+    <w:p>
+      <w:pPr>
+        <w:spacing w:line="360" w:lineRule="auto"/>
+        <w:ind w:firstLine="851"/>
         <w:rPr>
           <w:rFonts w:ascii="Times New Roman" w:hAnsi="Times New Roman"/>
           <w:sz w:val="28"/>
           <w:szCs w:val="28"/>
           <w:lang w:val="ru-RU"/>
         </w:rPr>
-        <w:t>, убеждаюсь, что строковое представление числителя появляется после инициализации.</w:t>
-      </w:r>
-    </w:p>
-    <w:p>
-      <w:pPr>
-        <w:spacing w:line="360" w:lineRule="auto"/>
-        <w:ind w:firstLine="851"/>
+      </w:pPr>
+      <w:r>
         <w:rPr>
           <w:rFonts w:ascii="Times New Roman" w:hAnsi="Times New Roman"/>
           <w:sz w:val="28"/>
           <w:szCs w:val="28"/>
           <w:lang w:val="ru-RU"/>
         </w:rPr>
-      </w:pPr>
+        <w:t xml:space="preserve">Складываю две дроби </w:t>
+      </w:r>
       <w:r>
         <w:rPr>
           <w:rFonts w:ascii="Times New Roman" w:hAnsi="Times New Roman"/>
@@ -1185,164 +1188,89 @@
           <w:szCs w:val="28"/>
           <w:lang w:val="ru-RU"/>
         </w:rPr>
-        <w:t xml:space="preserve">Складываю две дроби </w:t>
-      </w:r>
-      <w:r>
+        <w:t>f = new TFrac("10/11");</w:t>
+      </w:r>
+    </w:p>
+    <w:p>
+      <w:pPr>
+        <w:spacing w:line="360" w:lineRule="auto"/>
+        <w:ind w:firstLine="851"/>
         <w:rPr>
           <w:rFonts w:ascii="Times New Roman" w:hAnsi="Times New Roman"/>
           <w:sz w:val="28"/>
           <w:szCs w:val="28"/>
-          <w:lang w:val="ru-RU"/>
-        </w:rPr>
-        <w:t>f = new TFrac("10/11");</w:t>
-      </w:r>
-    </w:p>
-    <w:p>
-      <w:pPr>
-        <w:spacing w:line="360" w:lineRule="auto"/>
-        <w:ind w:firstLine="851"/>
+          <w:lang w:val="en-US"/>
+        </w:rPr>
+      </w:pPr>
+      <w:r>
         <w:rPr>
           <w:rFonts w:ascii="Times New Roman" w:hAnsi="Times New Roman"/>
           <w:sz w:val="28"/>
           <w:szCs w:val="28"/>
-          <w:lang w:val="en-US"/>
-        </w:rPr>
-      </w:pPr>
+          <w:lang w:val="ru-RU"/>
+        </w:rPr>
+        <w:t xml:space="preserve">                </w:t>
+      </w:r>
       <w:r>
         <w:rPr>
           <w:rFonts w:ascii="Times New Roman" w:hAnsi="Times New Roman"/>
           <w:sz w:val="28"/>
           <w:szCs w:val="28"/>
-          <w:lang w:val="ru-RU"/>
-        </w:rPr>
-        <w:t xml:space="preserve">                </w:t>
-      </w:r>
-      <w:r>
+          <w:lang w:val="en-US"/>
+        </w:rPr>
+        <w:t>g = new TFrac(3, 4);</w:t>
+      </w:r>
+    </w:p>
+    <w:p>
+      <w:pPr>
+        <w:spacing w:line="360" w:lineRule="auto"/>
+        <w:ind w:firstLine="851"/>
         <w:rPr>
           <w:rFonts w:ascii="Times New Roman" w:hAnsi="Times New Roman"/>
           <w:sz w:val="28"/>
           <w:szCs w:val="28"/>
           <w:lang w:val="en-US"/>
         </w:rPr>
-        <w:t>g = new TFrac(3, 4);</w:t>
-      </w:r>
-    </w:p>
-    <w:p>
-      <w:pPr>
-        <w:spacing w:line="360" w:lineRule="auto"/>
-        <w:ind w:firstLine="851"/>
+      </w:pPr>
+      <w:r>
         <w:rPr>
           <w:rFonts w:ascii="Times New Roman" w:hAnsi="Times New Roman"/>
           <w:sz w:val="28"/>
           <w:szCs w:val="28"/>
           <w:lang w:val="en-US"/>
         </w:rPr>
-      </w:pPr>
-      <w:r>
+        <w:t xml:space="preserve">                mulResult = f.mul(f, g);,</w:t>
+      </w:r>
+    </w:p>
+    <w:p>
+      <w:pPr>
+        <w:spacing w:line="360" w:lineRule="auto"/>
+        <w:ind w:firstLine="851"/>
         <w:rPr>
           <w:rFonts w:ascii="Times New Roman" w:hAnsi="Times New Roman"/>
           <w:sz w:val="28"/>
           <w:szCs w:val="28"/>
-          <w:lang w:val="en-US"/>
-        </w:rPr>
-        <w:t xml:space="preserve">                mulResult = f.mul(f, g);</w:t>
-      </w:r>
+          <w:lang w:val="ru-RU"/>
+        </w:rPr>
+      </w:pPr>
       <w:r>
         <w:rPr>
           <w:rFonts w:ascii="Times New Roman" w:hAnsi="Times New Roman"/>
           <w:sz w:val="28"/>
           <w:szCs w:val="28"/>
-          <w:lang w:val="en-US"/>
-        </w:rPr>
-        <w:t>,</w:t>
-      </w:r>
-    </w:p>
-    <w:p>
-      <w:pPr>
-        <w:spacing w:line="360" w:lineRule="auto"/>
-        <w:ind w:firstLine="851"/>
+          <w:lang w:val="ru-RU"/>
+        </w:rPr>
+        <w:t>убеждаюсь, что результат соответствует(15/22).</w:t>
+      </w:r>
+      <w:r>
         <w:rPr>
           <w:rFonts w:ascii="Times New Roman" w:hAnsi="Times New Roman"/>
           <w:sz w:val="28"/>
           <w:szCs w:val="28"/>
           <w:lang w:val="ru-RU"/>
         </w:rPr>
-      </w:pPr>
-      <w:r>
-        <w:rPr>
-          <w:rFonts w:ascii="Times New Roman" w:hAnsi="Times New Roman"/>
-          <w:sz w:val="28"/>
-          <w:szCs w:val="28"/>
-          <w:lang w:val="ru-RU"/>
-        </w:rPr>
-        <w:t>убеждаюсь, что результат соответствует(15/22).</w:t>
-      </w:r>
-      <w:r>
-        <w:rPr>
-          <w:rFonts w:ascii="Times New Roman" w:hAnsi="Times New Roman"/>
-          <w:sz w:val="28"/>
-          <w:szCs w:val="28"/>
-          <w:lang w:val="ru-RU"/>
-        </w:rPr>
         <w:br w:type="page"/>
       </w:r>
-    </w:p>
-    <w:p>
-      <w:pPr>
-        <w:spacing w:line="360" w:lineRule="auto"/>
-        <w:ind w:firstLine="851"/>
-        <w:rPr>
-          <w:rFonts w:ascii="Times New Roman" w:hAnsi="Times New Roman"/>
-          <w:sz w:val="28"/>
-          <w:szCs w:val="28"/>
-          <w:lang w:val="ru-RU"/>
-        </w:rPr>
-      </w:pPr>
-    </w:p>
-    <w:p>
-      <w:pPr>
-        <w:spacing w:line="360" w:lineRule="auto"/>
-        <w:ind w:firstLine="851"/>
-        <w:rPr>
-          <w:rFonts w:ascii="Times New Roman" w:hAnsi="Times New Roman"/>
-          <w:sz w:val="28"/>
-          <w:szCs w:val="28"/>
-          <w:lang w:val="ru-RU"/>
-        </w:rPr>
-      </w:pPr>
-    </w:p>
-    <w:p>
-      <w:pPr>
-        <w:spacing w:line="360" w:lineRule="auto"/>
-        <w:ind w:firstLine="851"/>
-        <w:rPr>
-          <w:rFonts w:ascii="Times New Roman" w:hAnsi="Times New Roman"/>
-          <w:sz w:val="28"/>
-          <w:szCs w:val="28"/>
-          <w:lang w:val="ru-RU"/>
-        </w:rPr>
-      </w:pPr>
-      <w:r>
-        <w:rPr>
-          <w:rFonts w:ascii="Times New Roman" w:hAnsi="Times New Roman"/>
-          <w:sz w:val="28"/>
-          <w:szCs w:val="28"/>
-          <w:lang w:val="ru-RU"/>
-        </w:rPr>
-        <w:br w:type="page"/>
-      </w:r>
-    </w:p>
-    <w:p>
-      <w:pPr>
-        <w:spacing w:line="360" w:lineRule="auto"/>
-        <w:ind w:firstLine="851"/>
-        <w:rPr>
-          <w:rFonts w:ascii="Times New Roman" w:hAnsi="Times New Roman"/>
-          <w:sz w:val="28"/>
-          <w:szCs w:val="28"/>
-          <w:lang w:val="ru-RU"/>
-        </w:rPr>
-      </w:pPr>
     </w:p>
     <w:p>
       <w:pPr>
@@ -1356,13 +1284,14 @@
           <w:szCs w:val="28"/>
         </w:rPr>
       </w:pPr>
-      <w:bookmarkStart w:id="4" w:name="_Toc53428557"/>
+      <w:bookmarkStart w:id="4" w:name="_Toc53476477"/>
       <w:r>
         <w:rPr>
           <w:rFonts w:ascii="Times New Roman" w:hAnsi="Times New Roman" w:cs="Times New Roman"/>
           <w:sz w:val="28"/>
           <w:szCs w:val="28"/>
         </w:rPr>
+        <w:lastRenderedPageBreak/>
         <w:t>ДЕМОНСТРАЦИЯ РАБОТЫ ПРОГРАММЫ</w:t>
       </w:r>
       <w:bookmarkEnd w:id="4"/>
@@ -1446,7 +1375,7 @@
             <v:path o:extrusionok="f" gradientshapeok="t" o:connecttype="rect"/>
             <o:lock v:ext="edit" aspectratio="t"/>
           </v:shapetype>
-          <v:shape id="_x0000_i1027" type="#_x0000_t75" style="width:407.45pt;height:361.25pt">
+          <v:shape id="_x0000_i1025" type="#_x0000_t75" style="width:407.45pt;height:361.25pt">
             <v:imagedata r:id="rId8" o:title="Снимок экрана (448)"/>
           </v:shape>
         </w:pict>
@@ -1475,7 +1404,7 @@
           <w:szCs w:val="28"/>
         </w:rPr>
       </w:pPr>
-      <w:bookmarkStart w:id="5" w:name="_Toc53428558"/>
+      <w:bookmarkStart w:id="5" w:name="_Toc53476478"/>
       <w:r>
         <w:rPr>
           <w:rFonts w:ascii="Times New Roman" w:hAnsi="Times New Roman" w:cs="Times New Roman"/>
@@ -1513,17 +1442,7 @@
           <w:szCs w:val="28"/>
           <w:lang w:val="ru-RU"/>
         </w:rPr>
-        <w:t xml:space="preserve">помнил о реализации дробей в виде объектов. Улучшил созданный ранее для этой цели код. Упростил многое, кое-что(из повторяющегося кода) вынес </w:t>
-      </w:r>
-      <w:r>
-        <w:rPr>
-          <w:rFonts w:ascii="Times New Roman" w:hAnsi="Times New Roman"/>
-          <w:sz w:val="28"/>
-          <w:szCs w:val="28"/>
-          <w:lang w:val="ru-RU"/>
-        </w:rPr>
-        <w:lastRenderedPageBreak/>
-        <w:t xml:space="preserve">в отдельные методы. Написание тестов конечно несколько утомительно, но, безусловно, важно. </w:t>
+        <w:t xml:space="preserve">помнил о реализации дробей в виде объектов. Улучшил созданный ранее для этой цели код. Упростил многое, кое-что(из повторяющегося кода) вынес в отдельные методы. Написание тестов конечно несколько утомительно, но, безусловно, важно. </w:t>
       </w:r>
     </w:p>
     <w:p/>
@@ -1546,7 +1465,7 @@
           <w:lang w:val="ru-RU"/>
         </w:rPr>
       </w:pPr>
-      <w:bookmarkStart w:id="8" w:name="_Toc53428559"/>
+      <w:bookmarkStart w:id="8" w:name="_Toc53476479"/>
       <w:r>
         <w:lastRenderedPageBreak/>
         <w:t>ПРИЛОЖЕНИЕ</w:t>
@@ -1562,7 +1481,7 @@
         </w:rPr>
       </w:pPr>
       <w:bookmarkStart w:id="9" w:name="_uxp7elmwxttk" w:colFirst="0" w:colLast="0"/>
-      <w:bookmarkStart w:id="10" w:name="_Toc53428560"/>
+      <w:bookmarkStart w:id="10" w:name="_Toc53476480"/>
       <w:bookmarkEnd w:id="9"/>
       <w:r>
         <w:t>Листинг</w:t>
@@ -6657,7 +6576,7 @@
           <w:lang w:val="en-US"/>
         </w:rPr>
       </w:pPr>
-      <w:bookmarkStart w:id="12" w:name="_Toc53428561"/>
+      <w:bookmarkStart w:id="12" w:name="_Toc53476481"/>
       <w:r>
         <w:t>Листинг</w:t>
       </w:r>
@@ -11215,7 +11134,7 @@
       <w:rPr>
         <w:noProof/>
       </w:rPr>
-      <w:t>6</w:t>
+      <w:t>18</w:t>
     </w:r>
     <w:r>
       <w:fldChar w:fldCharType="end"/>
@@ -12881,7 +12800,7 @@
 </file>
 
 <file path=customXml/itemProps1.xml><?xml version="1.0" encoding="utf-8"?>
-<ds:datastoreItem xmlns:ds="http://schemas.openxmlformats.org/officeDocument/2006/customXml" ds:itemID="{7968D102-FC5B-4BB9-AD8A-BB39B7FDA7F5}">
+<ds:datastoreItem xmlns:ds="http://schemas.openxmlformats.org/officeDocument/2006/customXml" ds:itemID="{DCE4AF8B-A5CB-4FB3-95CA-D50654C14EEB}">
   <ds:schemaRefs>
     <ds:schemaRef ds:uri="http://schemas.openxmlformats.org/officeDocument/2006/bibliography"/>
   </ds:schemaRefs>

</xml_diff>